<commit_message>
24 march day4 & day5
</commit_message>
<xml_diff>
--- a/Angular Notes.docx
+++ b/Angular Notes.docx
@@ -9,8 +9,13 @@
     </w:p>
     <w:p>
       <w:r>
-        <w:t>ng new projectName</w:t>
-      </w:r>
+        <w:t xml:space="preserve">ng new </w:t>
+      </w:r>
+      <w:proofErr w:type="spellStart"/>
+      <w:r>
+        <w:t>projectName</w:t>
+      </w:r>
+      <w:proofErr w:type="spellEnd"/>
     </w:p>
     <w:p>
       <w:pPr>
@@ -18,9 +23,19 @@
           <w:bottom w:val="single" w:sz="6" w:space="1" w:color="auto"/>
         </w:pBdr>
       </w:pPr>
-      <w:r>
-        <w:t>routing:yes, stylesheet : css</w:t>
-      </w:r>
+      <w:proofErr w:type="spellStart"/>
+      <w:r>
+        <w:t>routing:yes</w:t>
+      </w:r>
+      <w:proofErr w:type="spellEnd"/>
+      <w:r>
+        <w:t xml:space="preserve">, stylesheet : </w:t>
+      </w:r>
+      <w:proofErr w:type="spellStart"/>
+      <w:r>
+        <w:t>css</w:t>
+      </w:r>
+      <w:proofErr w:type="spellEnd"/>
     </w:p>
     <w:p>
       <w:r>
@@ -33,18 +48,36 @@
       </w:r>
     </w:p>
     <w:p>
-      <w:r>
-        <w:t xml:space="preserve">Node_modules : all modules (dev, testing, deploying) </w:t>
-      </w:r>
-    </w:p>
-    <w:p>
-      <w:r>
-        <w:t>Src: source code :</w:t>
-      </w:r>
-    </w:p>
-    <w:p>
-      <w:r>
-        <w:t xml:space="preserve">   Main.ts : main file from which the application will start</w:t>
+      <w:proofErr w:type="spellStart"/>
+      <w:r>
+        <w:t>Node_modules</w:t>
+      </w:r>
+      <w:proofErr w:type="spellEnd"/>
+      <w:r>
+        <w:t xml:space="preserve"> : all modules (dev, testing, deploying) </w:t>
+      </w:r>
+    </w:p>
+    <w:p>
+      <w:proofErr w:type="spellStart"/>
+      <w:r>
+        <w:t>Src</w:t>
+      </w:r>
+      <w:proofErr w:type="spellEnd"/>
+      <w:r>
+        <w:t>: source code :</w:t>
+      </w:r>
+    </w:p>
+    <w:p>
+      <w:r>
+        <w:t xml:space="preserve">   </w:t>
+      </w:r>
+      <w:proofErr w:type="spellStart"/>
+      <w:r>
+        <w:t>Main.ts</w:t>
+      </w:r>
+      <w:proofErr w:type="spellEnd"/>
+      <w:r>
+        <w:t xml:space="preserve"> : main file from which the application will start</w:t>
       </w:r>
     </w:p>
     <w:p>
@@ -74,7 +107,31 @@
     </w:p>
     <w:p>
       <w:r>
-        <w:t>Here we have two modules: app.module.ts class AppModule, app-routing.module.ts (routing)</w:t>
+        <w:t xml:space="preserve">Here we have two modules: </w:t>
+      </w:r>
+      <w:proofErr w:type="spellStart"/>
+      <w:r>
+        <w:t>app.module.ts</w:t>
+      </w:r>
+      <w:proofErr w:type="spellEnd"/>
+      <w:r>
+        <w:t xml:space="preserve"> class </w:t>
+      </w:r>
+      <w:proofErr w:type="spellStart"/>
+      <w:r>
+        <w:t>AppModule</w:t>
+      </w:r>
+      <w:proofErr w:type="spellEnd"/>
+      <w:r>
+        <w:t>, app-</w:t>
+      </w:r>
+      <w:proofErr w:type="spellStart"/>
+      <w:r>
+        <w:t>routing.module.ts</w:t>
+      </w:r>
+      <w:proofErr w:type="spellEnd"/>
+      <w:r>
+        <w:t xml:space="preserve"> (routing)</w:t>
       </w:r>
     </w:p>
     <w:p>
@@ -84,8 +141,13 @@
     </w:p>
     <w:p>
       <w:r>
-        <w:t>Cd projectname</w:t>
-      </w:r>
+        <w:t xml:space="preserve">Cd </w:t>
+      </w:r>
+      <w:proofErr w:type="spellStart"/>
+      <w:r>
+        <w:t>projectname</w:t>
+      </w:r>
+      <w:proofErr w:type="spellEnd"/>
     </w:p>
     <w:p>
       <w:r>
@@ -108,8 +170,13 @@
       </w:r>
     </w:p>
     <w:p>
-      <w:r>
-        <w:t>Css : local style sheet</w:t>
+      <w:proofErr w:type="spellStart"/>
+      <w:r>
+        <w:t>Css</w:t>
+      </w:r>
+      <w:proofErr w:type="spellEnd"/>
+      <w:r>
+        <w:t xml:space="preserve"> : local style sheet</w:t>
       </w:r>
     </w:p>
     <w:p>
@@ -129,7 +196,15 @@
     </w:p>
     <w:p>
       <w:r>
-        <w:t>.ts : class Component – “</w:t>
+        <w:t>.</w:t>
+      </w:r>
+      <w:proofErr w:type="spellStart"/>
+      <w:r>
+        <w:t>ts</w:t>
+      </w:r>
+      <w:proofErr w:type="spellEnd"/>
+      <w:r>
+        <w:t xml:space="preserve"> : class Component – “</w:t>
       </w:r>
       <w:r>
         <w:rPr>
@@ -141,7 +216,15 @@
     </w:p>
     <w:p>
       <w:r>
-        <w:t>.spec.ts : unit testing code for the component</w:t>
+        <w:t>.</w:t>
+      </w:r>
+      <w:proofErr w:type="spellStart"/>
+      <w:r>
+        <w:t>spec.ts</w:t>
+      </w:r>
+      <w:proofErr w:type="spellEnd"/>
+      <w:r>
+        <w:t xml:space="preserve"> : unit testing code for the component</w:t>
       </w:r>
     </w:p>
     <w:p/>
@@ -152,7 +235,23 @@
     </w:p>
     <w:p>
       <w:r>
-        <w:t xml:space="preserve">It defines Selector, templateUrl, styleUrls </w:t>
+        <w:t xml:space="preserve">It defines Selector, </w:t>
+      </w:r>
+      <w:proofErr w:type="spellStart"/>
+      <w:r>
+        <w:t>templateUrl</w:t>
+      </w:r>
+      <w:proofErr w:type="spellEnd"/>
+      <w:r>
+        <w:t xml:space="preserve">, </w:t>
+      </w:r>
+      <w:proofErr w:type="spellStart"/>
+      <w:r>
+        <w:t>styleUrls</w:t>
+      </w:r>
+      <w:proofErr w:type="spellEnd"/>
+      <w:r>
+        <w:t xml:space="preserve"> </w:t>
       </w:r>
     </w:p>
     <w:p/>
@@ -220,7 +319,15 @@
         <w:pStyle w:val="ListParagraph"/>
       </w:pPr>
       <w:r>
-        <w:t>Ng g c product-list  (class ProductListComponent)</w:t>
+        <w:t xml:space="preserve">Ng g c product-list  (class </w:t>
+      </w:r>
+      <w:proofErr w:type="spellStart"/>
+      <w:r>
+        <w:t>ProductListComponent</w:t>
+      </w:r>
+      <w:proofErr w:type="spellEnd"/>
+      <w:r>
+        <w:t>)</w:t>
       </w:r>
     </w:p>
     <w:p>
@@ -263,16 +370,26 @@
         </w:numPr>
       </w:pPr>
       <w:r>
-        <w:t>Set up the link within the navbar (url/ route)</w:t>
+        <w:t>Set up the link within the navbar (</w:t>
+      </w:r>
+      <w:proofErr w:type="spellStart"/>
+      <w:r>
+        <w:t>url</w:t>
+      </w:r>
+      <w:proofErr w:type="spellEnd"/>
+      <w:r>
+        <w:t>/ route)</w:t>
       </w:r>
     </w:p>
     <w:p>
       <w:pPr>
         <w:pStyle w:val="ListParagraph"/>
       </w:pPr>
+      <w:proofErr w:type="spellStart"/>
       <w:r>
         <w:t>e.g</w:t>
       </w:r>
+      <w:proofErr w:type="spellEnd"/>
     </w:p>
     <w:p>
       <w:pPr>
@@ -287,7 +404,15 @@
         <w:pStyle w:val="ListParagraph"/>
       </w:pPr>
       <w:r>
-        <w:t>                &lt;a class="nav-link" routerLink="/products"&gt;Products&lt;/a&gt;</w:t>
+        <w:t xml:space="preserve">                &lt;a class="nav-link" </w:t>
+      </w:r>
+      <w:proofErr w:type="spellStart"/>
+      <w:r>
+        <w:t>routerLink</w:t>
+      </w:r>
+      <w:proofErr w:type="spellEnd"/>
+      <w:r>
+        <w:t>="/products"&gt;Products&lt;/a&gt;</w:t>
       </w:r>
     </w:p>
     <w:p>
@@ -485,6 +610,7 @@
         </w:rPr>
         <w:t xml:space="preserve">, </w:t>
       </w:r>
+      <w:proofErr w:type="spellStart"/>
       <w:r>
         <w:rPr>
           <w:rFonts w:ascii="Consolas" w:eastAsia="Times New Roman" w:hAnsi="Consolas" w:cs="Times New Roman"/>
@@ -518,6 +644,7 @@
         </w:rPr>
         <w:t>HomeComponent</w:t>
       </w:r>
+      <w:proofErr w:type="spellEnd"/>
       <w:r>
         <w:rPr>
           <w:rFonts w:ascii="Consolas" w:eastAsia="Times New Roman" w:hAnsi="Consolas" w:cs="Times New Roman"/>
@@ -598,6 +725,7 @@
         </w:rPr>
         <w:t xml:space="preserve">, </w:t>
       </w:r>
+      <w:proofErr w:type="spellStart"/>
       <w:r>
         <w:rPr>
           <w:rFonts w:ascii="Consolas" w:eastAsia="Times New Roman" w:hAnsi="Consolas" w:cs="Times New Roman"/>
@@ -631,6 +759,7 @@
         </w:rPr>
         <w:t>ProductListComponent</w:t>
       </w:r>
+      <w:proofErr w:type="spellEnd"/>
       <w:r>
         <w:rPr>
           <w:rFonts w:ascii="Consolas" w:eastAsia="Times New Roman" w:hAnsi="Consolas" w:cs="Times New Roman"/>
@@ -667,6 +796,7 @@
         </w:rPr>
         <w:t xml:space="preserve">  { </w:t>
       </w:r>
+      <w:proofErr w:type="spellStart"/>
       <w:r>
         <w:rPr>
           <w:rFonts w:ascii="Consolas" w:eastAsia="Times New Roman" w:hAnsi="Consolas" w:cs="Times New Roman"/>
@@ -687,7 +817,19 @@
           <w:szCs w:val="21"/>
           <w14:ligatures w14:val="none"/>
         </w:rPr>
-        <w:t>'login'</w:t>
+        <w:t>'login</w:t>
+      </w:r>
+      <w:proofErr w:type="spellEnd"/>
+      <w:r>
+        <w:rPr>
+          <w:rFonts w:ascii="Consolas" w:eastAsia="Times New Roman" w:hAnsi="Consolas" w:cs="Times New Roman"/>
+          <w:color w:val="CE9178"/>
+          <w:kern w:val="0"/>
+          <w:sz w:val="21"/>
+          <w:szCs w:val="21"/>
+          <w14:ligatures w14:val="none"/>
+        </w:rPr>
+        <w:t>'</w:t>
       </w:r>
       <w:r>
         <w:rPr>
@@ -700,6 +842,7 @@
         </w:rPr>
         <w:t xml:space="preserve">, </w:t>
       </w:r>
+      <w:proofErr w:type="spellStart"/>
       <w:r>
         <w:rPr>
           <w:rFonts w:ascii="Consolas" w:eastAsia="Times New Roman" w:hAnsi="Consolas" w:cs="Times New Roman"/>
@@ -733,6 +876,7 @@
         </w:rPr>
         <w:t>LoginComponent</w:t>
       </w:r>
+      <w:proofErr w:type="spellEnd"/>
       <w:r>
         <w:rPr>
           <w:rFonts w:ascii="Consolas" w:eastAsia="Times New Roman" w:hAnsi="Consolas" w:cs="Times New Roman"/>
@@ -769,6 +913,7 @@
         </w:rPr>
         <w:t xml:space="preserve">  { </w:t>
       </w:r>
+      <w:proofErr w:type="spellStart"/>
       <w:r>
         <w:rPr>
           <w:rFonts w:ascii="Consolas" w:eastAsia="Times New Roman" w:hAnsi="Consolas" w:cs="Times New Roman"/>
@@ -789,7 +934,19 @@
           <w:szCs w:val="21"/>
           <w14:ligatures w14:val="none"/>
         </w:rPr>
-        <w:t>'register'</w:t>
+        <w:t>'register</w:t>
+      </w:r>
+      <w:proofErr w:type="spellEnd"/>
+      <w:r>
+        <w:rPr>
+          <w:rFonts w:ascii="Consolas" w:eastAsia="Times New Roman" w:hAnsi="Consolas" w:cs="Times New Roman"/>
+          <w:color w:val="CE9178"/>
+          <w:kern w:val="0"/>
+          <w:sz w:val="21"/>
+          <w:szCs w:val="21"/>
+          <w14:ligatures w14:val="none"/>
+        </w:rPr>
+        <w:t>'</w:t>
       </w:r>
       <w:r>
         <w:rPr>
@@ -802,6 +959,7 @@
         </w:rPr>
         <w:t xml:space="preserve">, </w:t>
       </w:r>
+      <w:proofErr w:type="spellStart"/>
       <w:r>
         <w:rPr>
           <w:rFonts w:ascii="Consolas" w:eastAsia="Times New Roman" w:hAnsi="Consolas" w:cs="Times New Roman"/>
@@ -835,6 +993,7 @@
         </w:rPr>
         <w:t>RegisterComponent</w:t>
       </w:r>
+      <w:proofErr w:type="spellEnd"/>
       <w:r>
         <w:rPr>
           <w:rFonts w:ascii="Consolas" w:eastAsia="Times New Roman" w:hAnsi="Consolas" w:cs="Times New Roman"/>
@@ -1003,7 +1162,15 @@
     </w:p>
     <w:p>
       <w:r>
-        <w:t xml:space="preserve">   .ts that defines the component class, can declare variables, methods, constructors (additional methods - - lifecycle hooks).</w:t>
+        <w:t xml:space="preserve">   .</w:t>
+      </w:r>
+      <w:proofErr w:type="spellStart"/>
+      <w:r>
+        <w:t>ts</w:t>
+      </w:r>
+      <w:proofErr w:type="spellEnd"/>
+      <w:r>
+        <w:t xml:space="preserve"> that defines the component class, can declare variables, methods, constructors (additional methods - - lifecycle hooks).</w:t>
       </w:r>
     </w:p>
     <w:p>
@@ -1104,7 +1271,15 @@
           </w:tcPr>
           <w:p>
             <w:r>
-              <w:t>[( ngModel )]</w:t>
+              <w:t xml:space="preserve">[( </w:t>
+            </w:r>
+            <w:proofErr w:type="spellStart"/>
+            <w:r>
+              <w:t>ngModel</w:t>
+            </w:r>
+            <w:proofErr w:type="spellEnd"/>
+            <w:r>
+              <w:t xml:space="preserve"> )]</w:t>
             </w:r>
           </w:p>
         </w:tc>
@@ -1112,8 +1287,13 @@
     </w:tbl>
     <w:p/>
     <w:p>
-      <w:r>
-        <w:t>Css classes for input text boxes:</w:t>
+      <w:proofErr w:type="spellStart"/>
+      <w:r>
+        <w:t>Css</w:t>
+      </w:r>
+      <w:proofErr w:type="spellEnd"/>
+      <w:r>
+        <w:t xml:space="preserve"> classes for input text boxes:</w:t>
       </w:r>
     </w:p>
     <w:tbl>
@@ -1493,7 +1673,31 @@
           <w:szCs w:val="21"/>
           <w14:ligatures w14:val="none"/>
         </w:rPr>
-        <w:t>[(ngModel)]</w:t>
+        <w:t>[(</w:t>
+      </w:r>
+      <w:proofErr w:type="spellStart"/>
+      <w:r>
+        <w:rPr>
+          <w:rFonts w:ascii="Consolas" w:eastAsia="Times New Roman" w:hAnsi="Consolas" w:cs="Times New Roman"/>
+          <w:color w:val="9CDCFE"/>
+          <w:kern w:val="0"/>
+          <w:sz w:val="21"/>
+          <w:szCs w:val="21"/>
+          <w14:ligatures w14:val="none"/>
+        </w:rPr>
+        <w:t>ngModel</w:t>
+      </w:r>
+      <w:proofErr w:type="spellEnd"/>
+      <w:r>
+        <w:rPr>
+          <w:rFonts w:ascii="Consolas" w:eastAsia="Times New Roman" w:hAnsi="Consolas" w:cs="Times New Roman"/>
+          <w:color w:val="9CDCFE"/>
+          <w:kern w:val="0"/>
+          <w:sz w:val="21"/>
+          <w:szCs w:val="21"/>
+          <w14:ligatures w14:val="none"/>
+        </w:rPr>
+        <w:t>)]</w:t>
       </w:r>
       <w:r>
         <w:rPr>
@@ -1839,7 +2043,31 @@
           <w:szCs w:val="21"/>
           <w14:ligatures w14:val="none"/>
         </w:rPr>
-        <w:t>[(ngModel)]</w:t>
+        <w:t>[(</w:t>
+      </w:r>
+      <w:proofErr w:type="spellStart"/>
+      <w:r>
+        <w:rPr>
+          <w:rFonts w:ascii="Consolas" w:eastAsia="Times New Roman" w:hAnsi="Consolas" w:cs="Times New Roman"/>
+          <w:color w:val="9CDCFE"/>
+          <w:kern w:val="0"/>
+          <w:sz w:val="21"/>
+          <w:szCs w:val="21"/>
+          <w14:ligatures w14:val="none"/>
+        </w:rPr>
+        <w:t>ngModel</w:t>
+      </w:r>
+      <w:proofErr w:type="spellEnd"/>
+      <w:r>
+        <w:rPr>
+          <w:rFonts w:ascii="Consolas" w:eastAsia="Times New Roman" w:hAnsi="Consolas" w:cs="Times New Roman"/>
+          <w:color w:val="9CDCFE"/>
+          <w:kern w:val="0"/>
+          <w:sz w:val="21"/>
+          <w:szCs w:val="21"/>
+          <w14:ligatures w14:val="none"/>
+        </w:rPr>
+        <w:t>)]</w:t>
       </w:r>
       <w:r>
         <w:rPr>
@@ -2384,8 +2612,21 @@
           <w:szCs w:val="21"/>
           <w14:ligatures w14:val="none"/>
         </w:rPr>
-        <w:t>*ngIf</w:t>
-      </w:r>
+        <w:t>*</w:t>
+      </w:r>
+      <w:proofErr w:type="spellStart"/>
+      <w:r>
+        <w:rPr>
+          <w:rFonts w:ascii="Consolas" w:eastAsia="Times New Roman" w:hAnsi="Consolas" w:cs="Times New Roman"/>
+          <w:color w:val="9CDCFE"/>
+          <w:kern w:val="0"/>
+          <w:sz w:val="21"/>
+          <w:szCs w:val="21"/>
+          <w14:ligatures w14:val="none"/>
+        </w:rPr>
+        <w:t>ngIf</w:t>
+      </w:r>
+      <w:proofErr w:type="spellEnd"/>
       <w:r>
         <w:rPr>
           <w:rFonts w:ascii="Consolas" w:eastAsia="Times New Roman" w:hAnsi="Consolas" w:cs="Times New Roman"/>
@@ -2408,6 +2649,7 @@
         </w:rPr>
         <w:t>"</w:t>
       </w:r>
+      <w:proofErr w:type="spellStart"/>
       <w:r>
         <w:rPr>
           <w:rFonts w:ascii="Consolas" w:eastAsia="Times New Roman" w:hAnsi="Consolas" w:cs="Times New Roman"/>
@@ -2441,6 +2683,7 @@
         </w:rPr>
         <w:t>touched</w:t>
       </w:r>
+      <w:proofErr w:type="spellEnd"/>
       <w:r>
         <w:rPr>
           <w:rFonts w:ascii="Consolas" w:eastAsia="Times New Roman" w:hAnsi="Consolas" w:cs="Times New Roman"/>
@@ -2474,6 +2717,7 @@
         </w:rPr>
         <w:t xml:space="preserve"> </w:t>
       </w:r>
+      <w:proofErr w:type="spellStart"/>
       <w:r>
         <w:rPr>
           <w:rFonts w:ascii="Consolas" w:eastAsia="Times New Roman" w:hAnsi="Consolas" w:cs="Times New Roman"/>
@@ -2507,6 +2751,7 @@
         </w:rPr>
         <w:t>invalid</w:t>
       </w:r>
+      <w:proofErr w:type="spellEnd"/>
       <w:r>
         <w:rPr>
           <w:rFonts w:ascii="Consolas" w:eastAsia="Times New Roman" w:hAnsi="Consolas" w:cs="Times New Roman"/>
@@ -2543,6 +2788,7 @@
         </w:rPr>
         <w:t>                 </w:t>
       </w:r>
+      <w:proofErr w:type="spellStart"/>
       <w:r>
         <w:rPr>
           <w:rFonts w:ascii="Consolas" w:eastAsia="Times New Roman" w:hAnsi="Consolas" w:cs="Times New Roman"/>
@@ -2554,6 +2800,7 @@
         </w:rPr>
         <w:t>rolw</w:t>
       </w:r>
+      <w:proofErr w:type="spellEnd"/>
       <w:r>
         <w:rPr>
           <w:rFonts w:ascii="Consolas" w:eastAsia="Times New Roman" w:hAnsi="Consolas" w:cs="Times New Roman"/>
@@ -2654,8 +2901,21 @@
           <w:szCs w:val="21"/>
           <w14:ligatures w14:val="none"/>
         </w:rPr>
-        <w:t>*ngIf</w:t>
-      </w:r>
+        <w:t>*</w:t>
+      </w:r>
+      <w:proofErr w:type="spellStart"/>
+      <w:r>
+        <w:rPr>
+          <w:rFonts w:ascii="Consolas" w:eastAsia="Times New Roman" w:hAnsi="Consolas" w:cs="Times New Roman"/>
+          <w:color w:val="9CDCFE"/>
+          <w:kern w:val="0"/>
+          <w:sz w:val="21"/>
+          <w:szCs w:val="21"/>
+          <w14:ligatures w14:val="none"/>
+        </w:rPr>
+        <w:t>ngIf</w:t>
+      </w:r>
+      <w:proofErr w:type="spellEnd"/>
       <w:r>
         <w:rPr>
           <w:rFonts w:ascii="Consolas" w:eastAsia="Times New Roman" w:hAnsi="Consolas" w:cs="Times New Roman"/>
@@ -2678,6 +2938,7 @@
         </w:rPr>
         <w:t>"</w:t>
       </w:r>
+      <w:proofErr w:type="spellStart"/>
       <w:r>
         <w:rPr>
           <w:rFonts w:ascii="Consolas" w:eastAsia="Times New Roman" w:hAnsi="Consolas" w:cs="Times New Roman"/>
@@ -2711,6 +2972,7 @@
         </w:rPr>
         <w:t>errors</w:t>
       </w:r>
+      <w:proofErr w:type="spellEnd"/>
       <w:r>
         <w:rPr>
           <w:rFonts w:ascii="Consolas" w:eastAsia="Times New Roman" w:hAnsi="Consolas" w:cs="Times New Roman"/>
@@ -2877,8 +3139,21 @@
           <w:szCs w:val="21"/>
           <w14:ligatures w14:val="none"/>
         </w:rPr>
-        <w:t>*ngIf</w:t>
-      </w:r>
+        <w:t>*</w:t>
+      </w:r>
+      <w:proofErr w:type="spellStart"/>
+      <w:r>
+        <w:rPr>
+          <w:rFonts w:ascii="Consolas" w:eastAsia="Times New Roman" w:hAnsi="Consolas" w:cs="Times New Roman"/>
+          <w:color w:val="9CDCFE"/>
+          <w:kern w:val="0"/>
+          <w:sz w:val="21"/>
+          <w:szCs w:val="21"/>
+          <w14:ligatures w14:val="none"/>
+        </w:rPr>
+        <w:t>ngIf</w:t>
+      </w:r>
+      <w:proofErr w:type="spellEnd"/>
       <w:r>
         <w:rPr>
           <w:rFonts w:ascii="Consolas" w:eastAsia="Times New Roman" w:hAnsi="Consolas" w:cs="Times New Roman"/>
@@ -2901,6 +3176,7 @@
         </w:rPr>
         <w:t>"</w:t>
       </w:r>
+      <w:proofErr w:type="spellStart"/>
       <w:r>
         <w:rPr>
           <w:rFonts w:ascii="Consolas" w:eastAsia="Times New Roman" w:hAnsi="Consolas" w:cs="Times New Roman"/>
@@ -2934,6 +3210,7 @@
         </w:rPr>
         <w:t>errors</w:t>
       </w:r>
+      <w:proofErr w:type="spellEnd"/>
       <w:r>
         <w:rPr>
           <w:rFonts w:ascii="Consolas" w:eastAsia="Times New Roman" w:hAnsi="Consolas" w:cs="Times New Roman"/>
@@ -3119,10 +3396,15 @@
         </w:numPr>
       </w:pPr>
       <w:r>
-        <w:t>Set up the validations on form control –</w:t>
-      </w:r>
-      <w:r>
-        <w:t xml:space="preserve"> within the ts (form control)</w:t>
+        <w:t xml:space="preserve">Set up the validations on form control – within the </w:t>
+      </w:r>
+      <w:proofErr w:type="spellStart"/>
+      <w:r>
+        <w:t>ts</w:t>
+      </w:r>
+      <w:proofErr w:type="spellEnd"/>
+      <w:r>
+        <w:t xml:space="preserve"> (form control)</w:t>
       </w:r>
     </w:p>
     <w:p>
@@ -3149,6 +3431,7 @@
         </w:rPr>
         <w:t xml:space="preserve">  </w:t>
       </w:r>
+      <w:proofErr w:type="spellStart"/>
       <w:r>
         <w:rPr>
           <w:rFonts w:ascii="Consolas" w:eastAsia="Times New Roman" w:hAnsi="Consolas" w:cs="Times New Roman"/>
@@ -3160,6 +3443,7 @@
         </w:rPr>
         <w:t>registerForm</w:t>
       </w:r>
+      <w:proofErr w:type="spellEnd"/>
       <w:r>
         <w:rPr>
           <w:rFonts w:ascii="Consolas" w:eastAsia="Times New Roman" w:hAnsi="Consolas" w:cs="Times New Roman"/>
@@ -3215,6 +3499,7 @@
         </w:rPr>
         <w:t xml:space="preserve"> </w:t>
       </w:r>
+      <w:proofErr w:type="spellStart"/>
       <w:r>
         <w:rPr>
           <w:rFonts w:ascii="Consolas" w:eastAsia="Times New Roman" w:hAnsi="Consolas" w:cs="Times New Roman"/>
@@ -3226,6 +3511,7 @@
         </w:rPr>
         <w:t>FormGroup</w:t>
       </w:r>
+      <w:proofErr w:type="spellEnd"/>
       <w:r>
         <w:rPr>
           <w:rFonts w:ascii="Consolas" w:eastAsia="Times New Roman" w:hAnsi="Consolas" w:cs="Times New Roman"/>
@@ -3263,6 +3549,7 @@
         <w:lastRenderedPageBreak/>
         <w:t xml:space="preserve">      </w:t>
       </w:r>
+      <w:proofErr w:type="spellStart"/>
       <w:r>
         <w:rPr>
           <w:rFonts w:ascii="Consolas" w:eastAsia="Times New Roman" w:hAnsi="Consolas" w:cs="Times New Roman"/>
@@ -3272,7 +3559,19 @@
           <w:szCs w:val="21"/>
           <w14:ligatures w14:val="none"/>
         </w:rPr>
-        <w:t>fullName:</w:t>
+        <w:t>fullName</w:t>
+      </w:r>
+      <w:proofErr w:type="spellEnd"/>
+      <w:r>
+        <w:rPr>
+          <w:rFonts w:ascii="Consolas" w:eastAsia="Times New Roman" w:hAnsi="Consolas" w:cs="Times New Roman"/>
+          <w:color w:val="9CDCFE"/>
+          <w:kern w:val="0"/>
+          <w:sz w:val="21"/>
+          <w:szCs w:val="21"/>
+          <w14:ligatures w14:val="none"/>
+        </w:rPr>
+        <w:t>:</w:t>
       </w:r>
       <w:r>
         <w:rPr>
@@ -3307,6 +3606,7 @@
         </w:rPr>
         <w:t xml:space="preserve"> </w:t>
       </w:r>
+      <w:proofErr w:type="spellStart"/>
       <w:r>
         <w:rPr>
           <w:rFonts w:ascii="Consolas" w:eastAsia="Times New Roman" w:hAnsi="Consolas" w:cs="Times New Roman"/>
@@ -3318,6 +3618,7 @@
         </w:rPr>
         <w:t>FormControl</w:t>
       </w:r>
+      <w:proofErr w:type="spellEnd"/>
       <w:r>
         <w:rPr>
           <w:rFonts w:ascii="Consolas" w:eastAsia="Times New Roman" w:hAnsi="Consolas" w:cs="Times New Roman"/>
@@ -3351,6 +3652,7 @@
         </w:rPr>
         <w:t>,</w:t>
       </w:r>
+      <w:proofErr w:type="spellStart"/>
       <w:r>
         <w:rPr>
           <w:rFonts w:ascii="Consolas" w:eastAsia="Times New Roman" w:hAnsi="Consolas" w:cs="Times New Roman"/>
@@ -3384,6 +3686,7 @@
         </w:rPr>
         <w:t>required</w:t>
       </w:r>
+      <w:proofErr w:type="spellEnd"/>
       <w:r>
         <w:rPr>
           <w:rFonts w:ascii="Consolas" w:eastAsia="Times New Roman" w:hAnsi="Consolas" w:cs="Times New Roman"/>
@@ -3464,6 +3767,7 @@
         </w:rPr>
         <w:t xml:space="preserve"> </w:t>
       </w:r>
+      <w:proofErr w:type="spellStart"/>
       <w:r>
         <w:rPr>
           <w:rFonts w:ascii="Consolas" w:eastAsia="Times New Roman" w:hAnsi="Consolas" w:cs="Times New Roman"/>
@@ -3475,6 +3779,7 @@
         </w:rPr>
         <w:t>FormControl</w:t>
       </w:r>
+      <w:proofErr w:type="spellEnd"/>
       <w:r>
         <w:rPr>
           <w:rFonts w:ascii="Consolas" w:eastAsia="Times New Roman" w:hAnsi="Consolas" w:cs="Times New Roman"/>
@@ -3508,6 +3813,7 @@
         </w:rPr>
         <w:t>,[</w:t>
       </w:r>
+      <w:proofErr w:type="spellStart"/>
       <w:r>
         <w:rPr>
           <w:rFonts w:ascii="Consolas" w:eastAsia="Times New Roman" w:hAnsi="Consolas" w:cs="Times New Roman"/>
@@ -3541,6 +3847,7 @@
         </w:rPr>
         <w:t>required</w:t>
       </w:r>
+      <w:proofErr w:type="spellEnd"/>
       <w:r>
         <w:rPr>
           <w:rFonts w:ascii="Consolas" w:eastAsia="Times New Roman" w:hAnsi="Consolas" w:cs="Times New Roman"/>
@@ -3552,6 +3859,7 @@
         </w:rPr>
         <w:t xml:space="preserve">, </w:t>
       </w:r>
+      <w:proofErr w:type="spellStart"/>
       <w:r>
         <w:rPr>
           <w:rFonts w:ascii="Consolas" w:eastAsia="Times New Roman" w:hAnsi="Consolas" w:cs="Times New Roman"/>
@@ -3585,6 +3893,7 @@
         </w:rPr>
         <w:t>email</w:t>
       </w:r>
+      <w:proofErr w:type="spellEnd"/>
       <w:r>
         <w:rPr>
           <w:rFonts w:ascii="Consolas" w:eastAsia="Times New Roman" w:hAnsi="Consolas" w:cs="Times New Roman"/>
@@ -3665,6 +3974,7 @@
         </w:rPr>
         <w:t xml:space="preserve"> </w:t>
       </w:r>
+      <w:proofErr w:type="spellStart"/>
       <w:r>
         <w:rPr>
           <w:rFonts w:ascii="Consolas" w:eastAsia="Times New Roman" w:hAnsi="Consolas" w:cs="Times New Roman"/>
@@ -3676,6 +3986,7 @@
         </w:rPr>
         <w:t>FormControl</w:t>
       </w:r>
+      <w:proofErr w:type="spellEnd"/>
       <w:r>
         <w:rPr>
           <w:rFonts w:ascii="Consolas" w:eastAsia="Times New Roman" w:hAnsi="Consolas" w:cs="Times New Roman"/>
@@ -3712,6 +4023,7 @@
         </w:rPr>
         <w:t xml:space="preserve">      </w:t>
       </w:r>
+      <w:proofErr w:type="spellStart"/>
       <w:r>
         <w:rPr>
           <w:rFonts w:ascii="Consolas" w:eastAsia="Times New Roman" w:hAnsi="Consolas" w:cs="Times New Roman"/>
@@ -3721,7 +4033,19 @@
           <w:szCs w:val="21"/>
           <w14:ligatures w14:val="none"/>
         </w:rPr>
-        <w:t>confirmPassword:</w:t>
+        <w:t>confirmPassword</w:t>
+      </w:r>
+      <w:proofErr w:type="spellEnd"/>
+      <w:r>
+        <w:rPr>
+          <w:rFonts w:ascii="Consolas" w:eastAsia="Times New Roman" w:hAnsi="Consolas" w:cs="Times New Roman"/>
+          <w:color w:val="9CDCFE"/>
+          <w:kern w:val="0"/>
+          <w:sz w:val="21"/>
+          <w:szCs w:val="21"/>
+          <w14:ligatures w14:val="none"/>
+        </w:rPr>
+        <w:t>:</w:t>
       </w:r>
       <w:r>
         <w:rPr>
@@ -3756,6 +4080,7 @@
         </w:rPr>
         <w:t xml:space="preserve"> </w:t>
       </w:r>
+      <w:proofErr w:type="spellStart"/>
       <w:r>
         <w:rPr>
           <w:rFonts w:ascii="Consolas" w:eastAsia="Times New Roman" w:hAnsi="Consolas" w:cs="Times New Roman"/>
@@ -3767,6 +4092,7 @@
         </w:rPr>
         <w:t>FormControl</w:t>
       </w:r>
+      <w:proofErr w:type="spellEnd"/>
       <w:r>
         <w:rPr>
           <w:rFonts w:ascii="Consolas" w:eastAsia="Times New Roman" w:hAnsi="Consolas" w:cs="Times New Roman"/>
@@ -3812,7 +4138,31 @@
           <w:szCs w:val="21"/>
           <w14:ligatures w14:val="none"/>
         </w:rPr>
-        <w:t>// ,address: new FormGroup({</w:t>
+        <w:t xml:space="preserve">// ,address: new </w:t>
+      </w:r>
+      <w:proofErr w:type="spellStart"/>
+      <w:r>
+        <w:rPr>
+          <w:rFonts w:ascii="Consolas" w:eastAsia="Times New Roman" w:hAnsi="Consolas" w:cs="Times New Roman"/>
+          <w:color w:val="6A9955"/>
+          <w:kern w:val="0"/>
+          <w:sz w:val="21"/>
+          <w:szCs w:val="21"/>
+          <w14:ligatures w14:val="none"/>
+        </w:rPr>
+        <w:t>FormGroup</w:t>
+      </w:r>
+      <w:proofErr w:type="spellEnd"/>
+      <w:r>
+        <w:rPr>
+          <w:rFonts w:ascii="Consolas" w:eastAsia="Times New Roman" w:hAnsi="Consolas" w:cs="Times New Roman"/>
+          <w:color w:val="6A9955"/>
+          <w:kern w:val="0"/>
+          <w:sz w:val="21"/>
+          <w:szCs w:val="21"/>
+          <w14:ligatures w14:val="none"/>
+        </w:rPr>
+        <w:t>({</w:t>
       </w:r>
     </w:p>
     <w:p>
@@ -3848,7 +4198,31 @@
           <w:szCs w:val="21"/>
           <w14:ligatures w14:val="none"/>
         </w:rPr>
-        <w:t>//   city: new FormControl(),</w:t>
+        <w:t xml:space="preserve">//   city: new </w:t>
+      </w:r>
+      <w:proofErr w:type="spellStart"/>
+      <w:r>
+        <w:rPr>
+          <w:rFonts w:ascii="Consolas" w:eastAsia="Times New Roman" w:hAnsi="Consolas" w:cs="Times New Roman"/>
+          <w:color w:val="6A9955"/>
+          <w:kern w:val="0"/>
+          <w:sz w:val="21"/>
+          <w:szCs w:val="21"/>
+          <w14:ligatures w14:val="none"/>
+        </w:rPr>
+        <w:t>FormControl</w:t>
+      </w:r>
+      <w:proofErr w:type="spellEnd"/>
+      <w:r>
+        <w:rPr>
+          <w:rFonts w:ascii="Consolas" w:eastAsia="Times New Roman" w:hAnsi="Consolas" w:cs="Times New Roman"/>
+          <w:color w:val="6A9955"/>
+          <w:kern w:val="0"/>
+          <w:sz w:val="21"/>
+          <w:szCs w:val="21"/>
+          <w14:ligatures w14:val="none"/>
+        </w:rPr>
+        <w:t>(),</w:t>
       </w:r>
     </w:p>
     <w:p>
@@ -3884,7 +4258,31 @@
           <w:szCs w:val="21"/>
           <w14:ligatures w14:val="none"/>
         </w:rPr>
-        <w:t>//   state: new FormControl()</w:t>
+        <w:t xml:space="preserve">//   state: new </w:t>
+      </w:r>
+      <w:proofErr w:type="spellStart"/>
+      <w:r>
+        <w:rPr>
+          <w:rFonts w:ascii="Consolas" w:eastAsia="Times New Roman" w:hAnsi="Consolas" w:cs="Times New Roman"/>
+          <w:color w:val="6A9955"/>
+          <w:kern w:val="0"/>
+          <w:sz w:val="21"/>
+          <w:szCs w:val="21"/>
+          <w14:ligatures w14:val="none"/>
+        </w:rPr>
+        <w:t>FormControl</w:t>
+      </w:r>
+      <w:proofErr w:type="spellEnd"/>
+      <w:r>
+        <w:rPr>
+          <w:rFonts w:ascii="Consolas" w:eastAsia="Times New Roman" w:hAnsi="Consolas" w:cs="Times New Roman"/>
+          <w:color w:val="6A9955"/>
+          <w:kern w:val="0"/>
+          <w:sz w:val="21"/>
+          <w:szCs w:val="21"/>
+          <w14:ligatures w14:val="none"/>
+        </w:rPr>
+        <w:t>()</w:t>
       </w:r>
     </w:p>
     <w:p>
@@ -3988,8 +4386,21 @@
           <w:szCs w:val="21"/>
           <w14:ligatures w14:val="none"/>
         </w:rPr>
-        <w:t>.ng-touched.ng-invalid:not</w:t>
-      </w:r>
+        <w:t>.</w:t>
+      </w:r>
+      <w:proofErr w:type="spellStart"/>
+      <w:r>
+        <w:rPr>
+          <w:rFonts w:ascii="Consolas" w:eastAsia="Times New Roman" w:hAnsi="Consolas" w:cs="Times New Roman"/>
+          <w:color w:val="D7BA7D"/>
+          <w:kern w:val="0"/>
+          <w:sz w:val="21"/>
+          <w:szCs w:val="21"/>
+          <w14:ligatures w14:val="none"/>
+        </w:rPr>
+        <w:t>ng-touched.ng-invalid:not</w:t>
+      </w:r>
+      <w:proofErr w:type="spellEnd"/>
       <w:r>
         <w:rPr>
           <w:rFonts w:ascii="Consolas" w:eastAsia="Times New Roman" w:hAnsi="Consolas" w:cs="Times New Roman"/>
@@ -4181,7 +4592,15 @@
         </w:numPr>
       </w:pPr>
       <w:r>
-        <w:t xml:space="preserve">Access the formCotrol individually </w:t>
+        <w:t xml:space="preserve">Access the </w:t>
+      </w:r>
+      <w:proofErr w:type="spellStart"/>
+      <w:r>
+        <w:t>formCotrol</w:t>
+      </w:r>
+      <w:proofErr w:type="spellEnd"/>
+      <w:r>
+        <w:t xml:space="preserve"> individually </w:t>
       </w:r>
     </w:p>
     <w:p>
@@ -4235,6 +4654,7 @@
         </w:rPr>
         <w:t xml:space="preserve"> </w:t>
       </w:r>
+      <w:proofErr w:type="spellStart"/>
       <w:r>
         <w:rPr>
           <w:rFonts w:ascii="Consolas" w:eastAsia="Times New Roman" w:hAnsi="Consolas" w:cs="Times New Roman"/>
@@ -4246,6 +4666,7 @@
         </w:rPr>
         <w:t>fullNameCtrl</w:t>
       </w:r>
+      <w:proofErr w:type="spellEnd"/>
       <w:r>
         <w:rPr>
           <w:rFonts w:ascii="Consolas" w:eastAsia="Times New Roman" w:hAnsi="Consolas" w:cs="Times New Roman"/>
@@ -4304,6 +4725,7 @@
         </w:rPr>
         <w:t xml:space="preserve"> </w:t>
       </w:r>
+      <w:proofErr w:type="spellStart"/>
       <w:r>
         <w:rPr>
           <w:rFonts w:ascii="Consolas" w:eastAsia="Times New Roman" w:hAnsi="Consolas" w:cs="Times New Roman"/>
@@ -4359,6 +4781,7 @@
         </w:rPr>
         <w:t>get</w:t>
       </w:r>
+      <w:proofErr w:type="spellEnd"/>
       <w:r>
         <w:rPr>
           <w:rFonts w:ascii="Consolas" w:eastAsia="Times New Roman" w:hAnsi="Consolas" w:cs="Times New Roman"/>
@@ -4379,7 +4802,31 @@
           <w:szCs w:val="21"/>
           <w14:ligatures w14:val="none"/>
         </w:rPr>
-        <w:t>"fullName"</w:t>
+        <w:t>"</w:t>
+      </w:r>
+      <w:proofErr w:type="spellStart"/>
+      <w:r>
+        <w:rPr>
+          <w:rFonts w:ascii="Consolas" w:eastAsia="Times New Roman" w:hAnsi="Consolas" w:cs="Times New Roman"/>
+          <w:color w:val="CE9178"/>
+          <w:kern w:val="0"/>
+          <w:sz w:val="21"/>
+          <w:szCs w:val="21"/>
+          <w14:ligatures w14:val="none"/>
+        </w:rPr>
+        <w:t>fullName</w:t>
+      </w:r>
+      <w:proofErr w:type="spellEnd"/>
+      <w:r>
+        <w:rPr>
+          <w:rFonts w:ascii="Consolas" w:eastAsia="Times New Roman" w:hAnsi="Consolas" w:cs="Times New Roman"/>
+          <w:color w:val="CE9178"/>
+          <w:kern w:val="0"/>
+          <w:sz w:val="21"/>
+          <w:szCs w:val="21"/>
+          <w14:ligatures w14:val="none"/>
+        </w:rPr>
+        <w:t>"</w:t>
       </w:r>
       <w:r>
         <w:rPr>
@@ -4414,6 +4861,7 @@
         </w:rPr>
         <w:t xml:space="preserve"> </w:t>
       </w:r>
+      <w:proofErr w:type="spellStart"/>
       <w:r>
         <w:rPr>
           <w:rFonts w:ascii="Consolas" w:eastAsia="Times New Roman" w:hAnsi="Consolas" w:cs="Times New Roman"/>
@@ -4425,6 +4873,7 @@
         </w:rPr>
         <w:t>FormControl</w:t>
       </w:r>
+      <w:proofErr w:type="spellEnd"/>
       <w:r>
         <w:rPr>
           <w:rFonts w:ascii="Consolas" w:eastAsia="Times New Roman" w:hAnsi="Consolas" w:cs="Times New Roman"/>
@@ -4522,6 +4971,7 @@
         </w:rPr>
         <w:t xml:space="preserve"> </w:t>
       </w:r>
+      <w:proofErr w:type="spellStart"/>
       <w:r>
         <w:rPr>
           <w:rFonts w:ascii="Consolas" w:eastAsia="Times New Roman" w:hAnsi="Consolas" w:cs="Times New Roman"/>
@@ -4533,6 +4983,7 @@
         </w:rPr>
         <w:t>emailCtrl</w:t>
       </w:r>
+      <w:proofErr w:type="spellEnd"/>
       <w:r>
         <w:rPr>
           <w:rFonts w:ascii="Consolas" w:eastAsia="Times New Roman" w:hAnsi="Consolas" w:cs="Times New Roman"/>
@@ -4591,6 +5042,7 @@
         </w:rPr>
         <w:t xml:space="preserve"> </w:t>
       </w:r>
+      <w:proofErr w:type="spellStart"/>
       <w:r>
         <w:rPr>
           <w:rFonts w:ascii="Consolas" w:eastAsia="Times New Roman" w:hAnsi="Consolas" w:cs="Times New Roman"/>
@@ -4646,6 +5098,7 @@
         </w:rPr>
         <w:t>get</w:t>
       </w:r>
+      <w:proofErr w:type="spellEnd"/>
       <w:r>
         <w:rPr>
           <w:rFonts w:ascii="Consolas" w:eastAsia="Times New Roman" w:hAnsi="Consolas" w:cs="Times New Roman"/>
@@ -4701,6 +5154,7 @@
         </w:rPr>
         <w:t xml:space="preserve"> </w:t>
       </w:r>
+      <w:proofErr w:type="spellStart"/>
       <w:r>
         <w:rPr>
           <w:rFonts w:ascii="Consolas" w:eastAsia="Times New Roman" w:hAnsi="Consolas" w:cs="Times New Roman"/>
@@ -4712,6 +5166,7 @@
         </w:rPr>
         <w:t>FormControl</w:t>
       </w:r>
+      <w:proofErr w:type="spellEnd"/>
       <w:r>
         <w:rPr>
           <w:rFonts w:ascii="Consolas" w:eastAsia="Times New Roman" w:hAnsi="Consolas" w:cs="Times New Roman"/>
@@ -4793,7 +5248,31 @@
           <w:szCs w:val="21"/>
           <w14:ligatures w14:val="none"/>
         </w:rPr>
-        <w:t>&lt;!-- {{emailCtrl.errors|json}} --&gt;</w:t>
+        <w:t>&lt;!-- {{</w:t>
+      </w:r>
+      <w:proofErr w:type="spellStart"/>
+      <w:r>
+        <w:rPr>
+          <w:rFonts w:ascii="Consolas" w:eastAsia="Times New Roman" w:hAnsi="Consolas" w:cs="Times New Roman"/>
+          <w:color w:val="6A9955"/>
+          <w:kern w:val="0"/>
+          <w:sz w:val="21"/>
+          <w:szCs w:val="21"/>
+          <w14:ligatures w14:val="none"/>
+        </w:rPr>
+        <w:t>emailCtrl.errors|json</w:t>
+      </w:r>
+      <w:proofErr w:type="spellEnd"/>
+      <w:r>
+        <w:rPr>
+          <w:rFonts w:ascii="Consolas" w:eastAsia="Times New Roman" w:hAnsi="Consolas" w:cs="Times New Roman"/>
+          <w:color w:val="6A9955"/>
+          <w:kern w:val="0"/>
+          <w:sz w:val="21"/>
+          <w:szCs w:val="21"/>
+          <w14:ligatures w14:val="none"/>
+        </w:rPr>
+        <w:t>}} --&gt;</w:t>
       </w:r>
     </w:p>
     <w:p>
@@ -4964,8 +5443,21 @@
           <w:szCs w:val="21"/>
           <w14:ligatures w14:val="none"/>
         </w:rPr>
-        <w:t>*ngIf</w:t>
-      </w:r>
+        <w:t>*</w:t>
+      </w:r>
+      <w:proofErr w:type="spellStart"/>
+      <w:r>
+        <w:rPr>
+          <w:rFonts w:ascii="Consolas" w:eastAsia="Times New Roman" w:hAnsi="Consolas" w:cs="Times New Roman"/>
+          <w:color w:val="9CDCFE"/>
+          <w:kern w:val="0"/>
+          <w:sz w:val="21"/>
+          <w:szCs w:val="21"/>
+          <w14:ligatures w14:val="none"/>
+        </w:rPr>
+        <w:t>ngIf</w:t>
+      </w:r>
+      <w:proofErr w:type="spellEnd"/>
       <w:r>
         <w:rPr>
           <w:rFonts w:ascii="Consolas" w:eastAsia="Times New Roman" w:hAnsi="Consolas" w:cs="Times New Roman"/>
@@ -4988,6 +5480,7 @@
         </w:rPr>
         <w:t>"</w:t>
       </w:r>
+      <w:proofErr w:type="spellStart"/>
       <w:r>
         <w:rPr>
           <w:rFonts w:ascii="Consolas" w:eastAsia="Times New Roman" w:hAnsi="Consolas" w:cs="Times New Roman"/>
@@ -5021,6 +5514,7 @@
         </w:rPr>
         <w:t>touched</w:t>
       </w:r>
+      <w:proofErr w:type="spellEnd"/>
       <w:r>
         <w:rPr>
           <w:rFonts w:ascii="Consolas" w:eastAsia="Times New Roman" w:hAnsi="Consolas" w:cs="Times New Roman"/>
@@ -5054,6 +5548,7 @@
         </w:rPr>
         <w:t xml:space="preserve"> </w:t>
       </w:r>
+      <w:proofErr w:type="spellStart"/>
       <w:r>
         <w:rPr>
           <w:rFonts w:ascii="Consolas" w:eastAsia="Times New Roman" w:hAnsi="Consolas" w:cs="Times New Roman"/>
@@ -5087,6 +5582,7 @@
         </w:rPr>
         <w:t>invalid</w:t>
       </w:r>
+      <w:proofErr w:type="spellEnd"/>
       <w:r>
         <w:rPr>
           <w:rFonts w:ascii="Consolas" w:eastAsia="Times New Roman" w:hAnsi="Consolas" w:cs="Times New Roman"/>
@@ -5176,8 +5672,21 @@
           <w:szCs w:val="21"/>
           <w14:ligatures w14:val="none"/>
         </w:rPr>
-        <w:t>*ngIf</w:t>
-      </w:r>
+        <w:t>*</w:t>
+      </w:r>
+      <w:proofErr w:type="spellStart"/>
+      <w:r>
+        <w:rPr>
+          <w:rFonts w:ascii="Consolas" w:eastAsia="Times New Roman" w:hAnsi="Consolas" w:cs="Times New Roman"/>
+          <w:color w:val="9CDCFE"/>
+          <w:kern w:val="0"/>
+          <w:sz w:val="21"/>
+          <w:szCs w:val="21"/>
+          <w14:ligatures w14:val="none"/>
+        </w:rPr>
+        <w:t>ngIf</w:t>
+      </w:r>
+      <w:proofErr w:type="spellEnd"/>
       <w:r>
         <w:rPr>
           <w:rFonts w:ascii="Consolas" w:eastAsia="Times New Roman" w:hAnsi="Consolas" w:cs="Times New Roman"/>
@@ -5200,6 +5709,7 @@
         </w:rPr>
         <w:t>"</w:t>
       </w:r>
+      <w:proofErr w:type="spellStart"/>
       <w:r>
         <w:rPr>
           <w:rFonts w:ascii="Consolas" w:eastAsia="Times New Roman" w:hAnsi="Consolas" w:cs="Times New Roman"/>
@@ -5233,6 +5743,7 @@
         </w:rPr>
         <w:t>errors</w:t>
       </w:r>
+      <w:proofErr w:type="spellEnd"/>
       <w:r>
         <w:rPr>
           <w:rFonts w:ascii="Consolas" w:eastAsia="Times New Roman" w:hAnsi="Consolas" w:cs="Times New Roman"/>
@@ -5413,8 +5924,21 @@
           <w:szCs w:val="21"/>
           <w14:ligatures w14:val="none"/>
         </w:rPr>
-        <w:t>*ngIf</w:t>
-      </w:r>
+        <w:t>*</w:t>
+      </w:r>
+      <w:proofErr w:type="spellStart"/>
+      <w:r>
+        <w:rPr>
+          <w:rFonts w:ascii="Consolas" w:eastAsia="Times New Roman" w:hAnsi="Consolas" w:cs="Times New Roman"/>
+          <w:color w:val="9CDCFE"/>
+          <w:kern w:val="0"/>
+          <w:sz w:val="21"/>
+          <w:szCs w:val="21"/>
+          <w14:ligatures w14:val="none"/>
+        </w:rPr>
+        <w:t>ngIf</w:t>
+      </w:r>
+      <w:proofErr w:type="spellEnd"/>
       <w:r>
         <w:rPr>
           <w:rFonts w:ascii="Consolas" w:eastAsia="Times New Roman" w:hAnsi="Consolas" w:cs="Times New Roman"/>
@@ -5437,6 +5961,7 @@
         </w:rPr>
         <w:t>"</w:t>
       </w:r>
+      <w:proofErr w:type="spellStart"/>
       <w:r>
         <w:rPr>
           <w:rFonts w:ascii="Consolas" w:eastAsia="Times New Roman" w:hAnsi="Consolas" w:cs="Times New Roman"/>
@@ -5470,6 +5995,7 @@
         </w:rPr>
         <w:t>errors</w:t>
       </w:r>
+      <w:proofErr w:type="spellEnd"/>
       <w:r>
         <w:rPr>
           <w:rFonts w:ascii="Consolas" w:eastAsia="Times New Roman" w:hAnsi="Consolas" w:cs="Times New Roman"/>
@@ -5650,6 +6176,677 @@
         <w:t xml:space="preserve"> </w:t>
       </w:r>
     </w:p>
+    <w:p>
+      <w:r>
+        <w:lastRenderedPageBreak/>
+        <w:t>================ data binding, pipes and directives ==================</w:t>
+      </w:r>
+    </w:p>
+    <w:p>
+      <w:r>
+        <w:t>Communication between the component class and the template</w:t>
+      </w:r>
+    </w:p>
+    <w:tbl>
+      <w:tblPr>
+        <w:tblStyle w:val="TableGrid"/>
+        <w:tblW w:w="0" w:type="auto"/>
+        <w:tblLook w:val="04A0" w:firstRow="1" w:lastRow="0" w:firstColumn="1" w:lastColumn="0" w:noHBand="0" w:noVBand="1"/>
+      </w:tblPr>
+      <w:tblGrid>
+        <w:gridCol w:w="4675"/>
+        <w:gridCol w:w="4675"/>
+      </w:tblGrid>
+      <w:tr>
+        <w:tc>
+          <w:tcPr>
+            <w:tcW w:w="4675" w:type="dxa"/>
+          </w:tcPr>
+          <w:p>
+            <w:r>
+              <w:t xml:space="preserve">Component to template </w:t>
+            </w:r>
+          </w:p>
+        </w:tc>
+        <w:tc>
+          <w:tcPr>
+            <w:tcW w:w="4675" w:type="dxa"/>
+          </w:tcPr>
+          <w:p>
+            <w:r>
+              <w:t>String interpolation {{  }}</w:t>
+            </w:r>
+          </w:p>
+        </w:tc>
+      </w:tr>
+      <w:tr>
+        <w:tc>
+          <w:tcPr>
+            <w:tcW w:w="4675" w:type="dxa"/>
+          </w:tcPr>
+          <w:p>
+            <w:r>
+              <w:t>Component to template</w:t>
+            </w:r>
+          </w:p>
+        </w:tc>
+        <w:tc>
+          <w:tcPr>
+            <w:tcW w:w="4675" w:type="dxa"/>
+          </w:tcPr>
+          <w:p>
+            <w:r>
+              <w:t>Property binding []</w:t>
+            </w:r>
+          </w:p>
+        </w:tc>
+      </w:tr>
+      <w:tr>
+        <w:tc>
+          <w:tcPr>
+            <w:tcW w:w="4675" w:type="dxa"/>
+          </w:tcPr>
+          <w:p>
+            <w:r>
+              <w:t xml:space="preserve">Template to Component </w:t>
+            </w:r>
+          </w:p>
+        </w:tc>
+        <w:tc>
+          <w:tcPr>
+            <w:tcW w:w="4675" w:type="dxa"/>
+          </w:tcPr>
+          <w:p>
+            <w:r>
+              <w:t>Event Binding ()</w:t>
+            </w:r>
+          </w:p>
+        </w:tc>
+      </w:tr>
+      <w:tr>
+        <w:tc>
+          <w:tcPr>
+            <w:tcW w:w="4675" w:type="dxa"/>
+          </w:tcPr>
+          <w:p>
+            <w:r>
+              <w:t xml:space="preserve">Two way data binding </w:t>
+            </w:r>
+            <w:r>
+              <w:t xml:space="preserve"> (we need to import the </w:t>
+            </w:r>
+            <w:proofErr w:type="spellStart"/>
+            <w:r>
+              <w:t>FormsModule</w:t>
+            </w:r>
+            <w:proofErr w:type="spellEnd"/>
+            <w:r>
+              <w:t>)</w:t>
+            </w:r>
+          </w:p>
+        </w:tc>
+        <w:tc>
+          <w:tcPr>
+            <w:tcW w:w="4675" w:type="dxa"/>
+          </w:tcPr>
+          <w:p>
+            <w:r>
+              <w:t xml:space="preserve">[( </w:t>
+            </w:r>
+            <w:proofErr w:type="spellStart"/>
+            <w:r>
+              <w:t>ngModel</w:t>
+            </w:r>
+            <w:proofErr w:type="spellEnd"/>
+            <w:r>
+              <w:t xml:space="preserve"> )]</w:t>
+            </w:r>
+          </w:p>
+        </w:tc>
+      </w:tr>
+    </w:tbl>
+    <w:p/>
+    <w:p>
+      <w:r>
+        <w:t>Pipes: are used for transformation of data</w:t>
+      </w:r>
+    </w:p>
+    <w:p/>
+    <w:p>
+      <w:pPr>
+        <w:pBdr>
+          <w:bottom w:val="double" w:sz="6" w:space="1" w:color="auto"/>
+        </w:pBdr>
+      </w:pPr>
+    </w:p>
+    <w:p/>
+    <w:p>
+      <w:r>
+        <w:t>Component Communication:</w:t>
+      </w:r>
+    </w:p>
+    <w:p>
+      <w:r>
+        <w:t>Data Binding is the data sharing among the template and class of a specific component.</w:t>
+      </w:r>
+    </w:p>
+    <w:p>
+      <w:r>
+        <w:t>Communication between different components</w:t>
+      </w:r>
+    </w:p>
+    <w:p/>
+    <w:p>
+      <w:r>
+        <w:t>e.g. Login Activity:</w:t>
+      </w:r>
+    </w:p>
+    <w:p>
+      <w:r>
+        <w:t xml:space="preserve">Login Component </w:t>
+      </w:r>
+      <w:r>
+        <w:sym w:font="Wingdings" w:char="F0E0"/>
+      </w:r>
+      <w:r>
+        <w:t xml:space="preserve"> login details -</w:t>
+      </w:r>
+      <w:r>
+        <w:sym w:font="Wingdings" w:char="F0E0"/>
+      </w:r>
+      <w:r>
+        <w:t xml:space="preserve"> verify (hardcoded admin , admin123)</w:t>
+      </w:r>
+    </w:p>
+    <w:p>
+      <w:proofErr w:type="spellStart"/>
+      <w:r>
+        <w:t>AppComponent</w:t>
+      </w:r>
+      <w:proofErr w:type="spellEnd"/>
+      <w:r>
+        <w:t xml:space="preserve"> </w:t>
+      </w:r>
+      <w:r>
+        <w:sym w:font="Wingdings" w:char="F0E0"/>
+      </w:r>
+      <w:r>
+        <w:t xml:space="preserve"> navbar </w:t>
+      </w:r>
+    </w:p>
+    <w:p/>
+    <w:p>
+      <w:r>
+        <w:t xml:space="preserve">Ng generate service </w:t>
+      </w:r>
+      <w:r>
+        <w:t>user</w:t>
+      </w:r>
+    </w:p>
+    <w:p>
+      <w:r>
+        <w:t xml:space="preserve">Ng g s user </w:t>
+      </w:r>
+      <w:r>
+        <w:sym w:font="Wingdings" w:char="F0E0"/>
+      </w:r>
+      <w:r>
+        <w:t xml:space="preserve"> This will create the </w:t>
+      </w:r>
+      <w:proofErr w:type="spellStart"/>
+      <w:r>
+        <w:t>UserService</w:t>
+      </w:r>
+      <w:proofErr w:type="spellEnd"/>
+      <w:r>
+        <w:t xml:space="preserve"> class</w:t>
+      </w:r>
+    </w:p>
+    <w:p/>
+    <w:p/>
+    <w:p/>
+    <w:p/>
+    <w:p/>
+    <w:p>
+      <w:r>
+        <w:lastRenderedPageBreak/>
+        <w:drawing>
+          <wp:inline distT="0" distB="0" distL="0" distR="0" wp14:anchorId="6ED7EFBA" wp14:editId="14806962">
+            <wp:extent cx="4804267" cy="2541745"/>
+            <wp:effectExtent l="0" t="0" r="0" b="0"/>
+            <wp:docPr id="1534514622" name="Picture 1"/>
+            <wp:cNvGraphicFramePr>
+              <a:graphicFrameLocks xmlns:a="http://schemas.openxmlformats.org/drawingml/2006/main" noChangeAspect="1"/>
+            </wp:cNvGraphicFramePr>
+            <a:graphic xmlns:a="http://schemas.openxmlformats.org/drawingml/2006/main">
+              <a:graphicData uri="http://schemas.openxmlformats.org/drawingml/2006/picture">
+                <pic:pic xmlns:pic="http://schemas.openxmlformats.org/drawingml/2006/picture">
+                  <pic:nvPicPr>
+                    <pic:cNvPr id="1534514622" name=""/>
+                    <pic:cNvPicPr/>
+                  </pic:nvPicPr>
+                  <pic:blipFill>
+                    <a:blip r:embed="rId7"/>
+                    <a:stretch>
+                      <a:fillRect/>
+                    </a:stretch>
+                  </pic:blipFill>
+                  <pic:spPr>
+                    <a:xfrm>
+                      <a:off x="0" y="0"/>
+                      <a:ext cx="4821185" cy="2550696"/>
+                    </a:xfrm>
+                    <a:prstGeom prst="rect">
+                      <a:avLst/>
+                    </a:prstGeom>
+                  </pic:spPr>
+                </pic:pic>
+              </a:graphicData>
+            </a:graphic>
+          </wp:inline>
+        </w:drawing>
+      </w:r>
+    </w:p>
+    <w:p/>
+    <w:p>
+      <w:pPr>
+        <w:rPr>
+          <w:b/>
+          <w:bCs/>
+        </w:rPr>
+      </w:pPr>
+      <w:r>
+        <w:rPr>
+          <w:b/>
+          <w:bCs/>
+        </w:rPr>
+        <w:t xml:space="preserve">Dependency Injection – </w:t>
+      </w:r>
+    </w:p>
+    <w:p>
+      <w:r>
+        <w:t>Laptop has the dependency: motherboard, RAM</w:t>
+      </w:r>
+    </w:p>
+    <w:p>
+      <w:r>
+        <w:t xml:space="preserve">Angular Component must be fully configured (with all required objects) </w:t>
+      </w:r>
+    </w:p>
+    <w:p/>
+    <w:p>
+      <w:r>
+        <w:t xml:space="preserve">Class </w:t>
+      </w:r>
+      <w:proofErr w:type="spellStart"/>
+      <w:r>
+        <w:t>LoginComponent</w:t>
+      </w:r>
+      <w:proofErr w:type="spellEnd"/>
+      <w:r>
+        <w:t xml:space="preserve">  </w:t>
+      </w:r>
+      <w:r>
+        <w:sym w:font="Wingdings" w:char="F0E0"/>
+      </w:r>
+      <w:r>
+        <w:t xml:space="preserve"> object</w:t>
+      </w:r>
+      <w:r>
+        <w:t xml:space="preserve"> is created by Angular framework.</w:t>
+      </w:r>
+    </w:p>
+    <w:p>
+      <w:r>
+        <w:t xml:space="preserve"> ( IOC  - inversion of control – creation of the object and maintain the lifecycle of the object is completely handled by the framework. )</w:t>
+      </w:r>
+    </w:p>
+    <w:p>
+      <w:r>
+        <w:t>When the object is getting created by framework, list all the requirements - DEPENDENCY</w:t>
+      </w:r>
+    </w:p>
+    <w:p>
+      <w:proofErr w:type="spellStart"/>
+      <w:r>
+        <w:t>LOginComponent</w:t>
+      </w:r>
+      <w:proofErr w:type="spellEnd"/>
+      <w:r>
+        <w:t xml:space="preserve"> </w:t>
+      </w:r>
+      <w:r>
+        <w:sym w:font="Wingdings" w:char="F0E0"/>
+      </w:r>
+      <w:r>
+        <w:t xml:space="preserve"> service class </w:t>
+      </w:r>
+      <w:r>
+        <w:sym w:font="Wingdings" w:char="F0E0"/>
+      </w:r>
+      <w:r>
+        <w:t xml:space="preserve"> </w:t>
+      </w:r>
+      <w:proofErr w:type="spellStart"/>
+      <w:r>
+        <w:t>doLogin</w:t>
+      </w:r>
+      <w:proofErr w:type="spellEnd"/>
+      <w:r>
+        <w:t xml:space="preserve">() . Here we need the object of </w:t>
+      </w:r>
+      <w:proofErr w:type="spellStart"/>
+      <w:r>
+        <w:t>UserService</w:t>
+      </w:r>
+      <w:proofErr w:type="spellEnd"/>
+      <w:r>
+        <w:t xml:space="preserve"> class inside the </w:t>
+      </w:r>
+      <w:proofErr w:type="spellStart"/>
+      <w:r>
+        <w:t>LoginComponent</w:t>
+      </w:r>
+      <w:proofErr w:type="spellEnd"/>
+    </w:p>
+    <w:p>
+      <w:proofErr w:type="spellStart"/>
+      <w:r>
+        <w:t>LoginComponent</w:t>
+      </w:r>
+      <w:proofErr w:type="spellEnd"/>
+      <w:r>
+        <w:t xml:space="preserve"> class has the dependency of </w:t>
+      </w:r>
+      <w:proofErr w:type="spellStart"/>
+      <w:r>
+        <w:t>UserService</w:t>
+      </w:r>
+      <w:proofErr w:type="spellEnd"/>
+      <w:r>
+        <w:t>. And we need to use the DI (Dependency Injection). In Angular DI is implemented through constructor.</w:t>
+      </w:r>
+    </w:p>
+    <w:p>
+      <w:proofErr w:type="spellStart"/>
+      <w:r>
+        <w:t>LoginComponent</w:t>
+      </w:r>
+      <w:proofErr w:type="spellEnd"/>
+      <w:r>
+        <w:t xml:space="preserve">(LC) needs the object of </w:t>
+      </w:r>
+      <w:proofErr w:type="spellStart"/>
+      <w:r>
+        <w:t>UserService</w:t>
+      </w:r>
+      <w:proofErr w:type="spellEnd"/>
+      <w:r>
+        <w:t xml:space="preserve"> class. That means LC has a dependency of </w:t>
+      </w:r>
+      <w:proofErr w:type="spellStart"/>
+      <w:r>
+        <w:t>UserService</w:t>
+      </w:r>
+      <w:proofErr w:type="spellEnd"/>
+      <w:r>
+        <w:t xml:space="preserve"> object. We need to inject this dependency through the constructor. </w:t>
+      </w:r>
+    </w:p>
+    <w:p>
+      <w:r>
+        <w:t>Login activity flow:</w:t>
+      </w:r>
+    </w:p>
+    <w:p>
+      <w:r>
+        <w:rPr>
+          <w:noProof/>
+        </w:rPr>
+        <w:lastRenderedPageBreak/>
+        <mc:AlternateContent>
+          <mc:Choice Requires="wps">
+            <w:drawing>
+              <wp:anchor distT="45720" distB="45720" distL="114300" distR="114300" simplePos="0" relativeHeight="251659264" behindDoc="0" locked="0" layoutInCell="1" allowOverlap="1" wp14:anchorId="53D6E848" wp14:editId="3D8CBE1D">
+                <wp:simplePos x="0" y="0"/>
+                <wp:positionH relativeFrom="column">
+                  <wp:posOffset>4953000</wp:posOffset>
+                </wp:positionH>
+                <wp:positionV relativeFrom="paragraph">
+                  <wp:posOffset>1168400</wp:posOffset>
+                </wp:positionV>
+                <wp:extent cx="1261110" cy="398145"/>
+                <wp:effectExtent l="0" t="0" r="15240" b="20955"/>
+                <wp:wrapSquare wrapText="bothSides"/>
+                <wp:docPr id="217" name="Text Box 2"/>
+                <wp:cNvGraphicFramePr>
+                  <a:graphicFrameLocks xmlns:a="http://schemas.openxmlformats.org/drawingml/2006/main"/>
+                </wp:cNvGraphicFramePr>
+                <a:graphic xmlns:a="http://schemas.openxmlformats.org/drawingml/2006/main">
+                  <a:graphicData uri="http://schemas.microsoft.com/office/word/2010/wordprocessingShape">
+                    <wps:wsp>
+                      <wps:cNvSpPr txBox="1">
+                        <a:spLocks noChangeArrowheads="1"/>
+                      </wps:cNvSpPr>
+                      <wps:spPr bwMode="auto">
+                        <a:xfrm>
+                          <a:off x="0" y="0"/>
+                          <a:ext cx="1261110" cy="398145"/>
+                        </a:xfrm>
+                        <a:prstGeom prst="rect">
+                          <a:avLst/>
+                        </a:prstGeom>
+                        <a:solidFill>
+                          <a:srgbClr val="FFFFFF"/>
+                        </a:solidFill>
+                        <a:ln w="9525">
+                          <a:solidFill>
+                            <a:srgbClr val="000000"/>
+                          </a:solidFill>
+                          <a:miter lim="800000"/>
+                          <a:headEnd/>
+                          <a:tailEnd/>
+                        </a:ln>
+                      </wps:spPr>
+                      <wps:txbx>
+                        <w:txbxContent>
+                          <w:p>
+                            <w:proofErr w:type="spellStart"/>
+                            <w:r>
+                              <w:t>isLoggedIn</w:t>
+                            </w:r>
+                            <w:proofErr w:type="spellEnd"/>
+                            <w:r>
+                              <w:t xml:space="preserve"> = true</w:t>
+                            </w:r>
+                          </w:p>
+                        </w:txbxContent>
+                      </wps:txbx>
+                      <wps:bodyPr rot="0" vert="horz" wrap="square" lIns="91440" tIns="45720" rIns="91440" bIns="45720" anchor="t" anchorCtr="0">
+                        <a:noAutofit/>
+                      </wps:bodyPr>
+                    </wps:wsp>
+                  </a:graphicData>
+                </a:graphic>
+                <wp14:sizeRelH relativeFrom="margin">
+                  <wp14:pctWidth>0</wp14:pctWidth>
+                </wp14:sizeRelH>
+                <wp14:sizeRelV relativeFrom="margin">
+                  <wp14:pctHeight>0</wp14:pctHeight>
+                </wp14:sizeRelV>
+              </wp:anchor>
+            </w:drawing>
+          </mc:Choice>
+          <mc:Fallback>
+            <w:pict>
+              <v:shapetype w14:anchorId="53D6E848" id="_x0000_t202" coordsize="21600,21600" o:spt="202" path="m,l,21600r21600,l21600,xe">
+                <v:stroke joinstyle="miter"/>
+                <v:path gradientshapeok="t" o:connecttype="rect"/>
+              </v:shapetype>
+              <v:shape id="Text Box 2" o:spid="_x0000_s1026" type="#_x0000_t202" style="position:absolute;margin-left:390pt;margin-top:92pt;width:99.3pt;height:31.35pt;z-index:251659264;visibility:visible;mso-wrap-style:square;mso-width-percent:0;mso-height-percent:0;mso-wrap-distance-left:9pt;mso-wrap-distance-top:3.6pt;mso-wrap-distance-right:9pt;mso-wrap-distance-bottom:3.6pt;mso-position-horizontal:absolute;mso-position-horizontal-relative:text;mso-position-vertical:absolute;mso-position-vertical-relative:text;mso-width-percent:0;mso-height-percent:0;mso-width-relative:margin;mso-height-relative:margin;v-text-anchor:top" o:gfxdata="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">
+                <v:textbox>
+                  <w:txbxContent>
+                    <w:p>
+                      <w:proofErr w:type="spellStart"/>
+                      <w:r>
+                        <w:t>isLoggedIn</w:t>
+                      </w:r>
+                      <w:proofErr w:type="spellEnd"/>
+                      <w:r>
+                        <w:t xml:space="preserve"> = true</w:t>
+                      </w:r>
+                    </w:p>
+                  </w:txbxContent>
+                </v:textbox>
+                <w10:wrap type="square"/>
+              </v:shape>
+            </w:pict>
+          </mc:Fallback>
+        </mc:AlternateContent>
+      </w:r>
+      <w:r>
+        <w:drawing>
+          <wp:inline distT="0" distB="0" distL="0" distR="0" wp14:anchorId="41006F2F" wp14:editId="1E166FF9">
+            <wp:extent cx="4009753" cy="1970605"/>
+            <wp:effectExtent l="0" t="0" r="0" b="0"/>
+            <wp:docPr id="1609478325" name="Picture 1"/>
+            <wp:cNvGraphicFramePr>
+              <a:graphicFrameLocks xmlns:a="http://schemas.openxmlformats.org/drawingml/2006/main" noChangeAspect="1"/>
+            </wp:cNvGraphicFramePr>
+            <a:graphic xmlns:a="http://schemas.openxmlformats.org/drawingml/2006/main">
+              <a:graphicData uri="http://schemas.openxmlformats.org/drawingml/2006/picture">
+                <pic:pic xmlns:pic="http://schemas.openxmlformats.org/drawingml/2006/picture">
+                  <pic:nvPicPr>
+                    <pic:cNvPr id="1609478325" name=""/>
+                    <pic:cNvPicPr/>
+                  </pic:nvPicPr>
+                  <pic:blipFill>
+                    <a:blip r:embed="rId8"/>
+                    <a:stretch>
+                      <a:fillRect/>
+                    </a:stretch>
+                  </pic:blipFill>
+                  <pic:spPr>
+                    <a:xfrm>
+                      <a:off x="0" y="0"/>
+                      <a:ext cx="4014212" cy="1972796"/>
+                    </a:xfrm>
+                    <a:prstGeom prst="rect">
+                      <a:avLst/>
+                    </a:prstGeom>
+                  </pic:spPr>
+                </pic:pic>
+              </a:graphicData>
+            </a:graphic>
+          </wp:inline>
+        </w:drawing>
+      </w:r>
+    </w:p>
+    <w:p/>
+    <w:p/>
+    <w:p/>
+    <w:p/>
+    <w:p/>
+    <w:p>
+      <w:r>
+        <w:t>The communication is established, but its not real time !!!</w:t>
+      </w:r>
+    </w:p>
+    <w:p/>
+    <w:p>
+      <w:r>
+        <w:t>====================== Signal ======================</w:t>
+      </w:r>
+    </w:p>
+    <w:p/>
+    <w:p>
+      <w:r>
+        <w:t xml:space="preserve">Signals : they are </w:t>
+      </w:r>
+    </w:p>
+    <w:p>
+      <w:r>
+        <w:t>Writable Signals:</w:t>
+      </w:r>
+      <w:r>
+        <w:t xml:space="preserve"> it is reactive primitive that tracks the state change within the application.</w:t>
+      </w:r>
+    </w:p>
+    <w:p>
+      <w:r>
+        <w:t xml:space="preserve">We are using signals at </w:t>
+      </w:r>
+      <w:proofErr w:type="spellStart"/>
+      <w:r>
+        <w:t>AppComponent</w:t>
+      </w:r>
+      <w:proofErr w:type="spellEnd"/>
+      <w:r>
+        <w:t xml:space="preserve"> (signal is status) and </w:t>
+      </w:r>
+      <w:proofErr w:type="spellStart"/>
+      <w:r>
+        <w:t>UserService</w:t>
+      </w:r>
+      <w:proofErr w:type="spellEnd"/>
+      <w:r>
+        <w:t xml:space="preserve"> (signal is </w:t>
+      </w:r>
+      <w:proofErr w:type="spellStart"/>
+      <w:r>
+        <w:t>isLoggedIn</w:t>
+      </w:r>
+      <w:proofErr w:type="spellEnd"/>
+      <w:r>
+        <w:t>) . The signal ‘status’ is a copy of ‘</w:t>
+      </w:r>
+      <w:proofErr w:type="spellStart"/>
+      <w:r>
+        <w:t>isLoggedIn</w:t>
+      </w:r>
+      <w:proofErr w:type="spellEnd"/>
+      <w:r>
+        <w:t xml:space="preserve">’. Whenever </w:t>
+      </w:r>
+      <w:proofErr w:type="spellStart"/>
+      <w:r>
+        <w:t>isLoggedIn</w:t>
+      </w:r>
+      <w:proofErr w:type="spellEnd"/>
+      <w:r>
+        <w:t xml:space="preserve"> is updated, immediately status will be updated. Thus we can control the navbar based on ‘status’ signal.</w:t>
+      </w:r>
+    </w:p>
+    <w:p>
+      <w:r>
+        <w:t xml:space="preserve">=========================== Observable and </w:t>
+      </w:r>
+      <w:proofErr w:type="spellStart"/>
+      <w:r>
+        <w:t>api</w:t>
+      </w:r>
+      <w:proofErr w:type="spellEnd"/>
+      <w:r>
+        <w:t xml:space="preserve"> communication ==============</w:t>
+      </w:r>
+    </w:p>
+    <w:p/>
+    <w:p/>
+    <w:p/>
+    <w:p/>
+    <w:p/>
+    <w:p/>
+    <w:p/>
+    <w:p/>
+    <w:p/>
+    <w:p/>
+    <w:p/>
+    <w:p/>
+    <w:p/>
+    <w:p/>
+    <w:p/>
+    <w:p/>
+    <w:p/>
     <w:p/>
     <w:sectPr>
       <w:pgSz w:w="12240" w:h="15840"/>
@@ -6729,6 +7926,7 @@
   <w:style w:type="character" w:default="1" w:styleId="DefaultParagraphFont">
     <w:name w:val="Default Paragraph Font"/>
     <w:uiPriority w:val="1"/>
+    <w:semiHidden/>
     <w:unhideWhenUsed/>
   </w:style>
   <w:style w:type="table" w:default="1" w:styleId="TableNormal">
@@ -7084,6 +8282,74 @@
       <w:shd w:val="clear" w:color="auto" w:fill="E1DFDD"/>
     </w:rPr>
   </w:style>
+  <w:style w:type="character" w:styleId="CommentReference">
+    <w:name w:val="annotation reference"/>
+    <w:basedOn w:val="DefaultParagraphFont"/>
+    <w:uiPriority w:val="99"/>
+    <w:semiHidden/>
+    <w:unhideWhenUsed/>
+    <w:rsid w:val="009B1164"/>
+    <w:rPr>
+      <w:sz w:val="16"/>
+      <w:szCs w:val="16"/>
+    </w:rPr>
+  </w:style>
+  <w:style w:type="paragraph" w:styleId="CommentText">
+    <w:name w:val="annotation text"/>
+    <w:basedOn w:val="Normal"/>
+    <w:link w:val="CommentTextChar"/>
+    <w:uiPriority w:val="99"/>
+    <w:semiHidden/>
+    <w:unhideWhenUsed/>
+    <w:rsid w:val="009B1164"/>
+    <w:pPr>
+      <w:spacing w:line="240" w:lineRule="auto"/>
+    </w:pPr>
+    <w:rPr>
+      <w:sz w:val="20"/>
+      <w:szCs w:val="20"/>
+    </w:rPr>
+  </w:style>
+  <w:style w:type="character" w:customStyle="1" w:styleId="CommentTextChar">
+    <w:name w:val="Comment Text Char"/>
+    <w:basedOn w:val="DefaultParagraphFont"/>
+    <w:link w:val="CommentText"/>
+    <w:uiPriority w:val="99"/>
+    <w:semiHidden/>
+    <w:rsid w:val="009B1164"/>
+    <w:rPr>
+      <w:sz w:val="20"/>
+      <w:szCs w:val="20"/>
+    </w:rPr>
+  </w:style>
+  <w:style w:type="paragraph" w:styleId="CommentSubject">
+    <w:name w:val="annotation subject"/>
+    <w:basedOn w:val="CommentText"/>
+    <w:next w:val="CommentText"/>
+    <w:link w:val="CommentSubjectChar"/>
+    <w:uiPriority w:val="99"/>
+    <w:semiHidden/>
+    <w:unhideWhenUsed/>
+    <w:rsid w:val="009B1164"/>
+    <w:rPr>
+      <w:b/>
+      <w:bCs/>
+    </w:rPr>
+  </w:style>
+  <w:style w:type="character" w:customStyle="1" w:styleId="CommentSubjectChar">
+    <w:name w:val="Comment Subject Char"/>
+    <w:basedOn w:val="CommentTextChar"/>
+    <w:link w:val="CommentSubject"/>
+    <w:uiPriority w:val="99"/>
+    <w:semiHidden/>
+    <w:rsid w:val="009B1164"/>
+    <w:rPr>
+      <w:b/>
+      <w:bCs/>
+      <w:sz w:val="20"/>
+      <w:szCs w:val="20"/>
+    </w:rPr>
+  </w:style>
 </w:styles>
 </file>
 

</xml_diff>